<commit_message>
se agregan cambios de horario, y se añade mejora de cronograma
</commit_message>
<xml_diff>
--- a/Cronograma-de-mis-actividades-academicas.docx
+++ b/Cronograma-de-mis-actividades-academicas.docx
@@ -153,7 +153,13 @@
         </w:numPr>
       </w:pPr>
       <w:r>
-        <w:t>2pm a 4pm avanzar en practica de laboratorio de informática.</w:t>
+        <w:t xml:space="preserve">2pm a 4pm avanzar en </w:t>
+      </w:r>
+      <w:r>
+        <w:t>práctica</w:t>
+      </w:r>
+      <w:r>
+        <w:t xml:space="preserve"> de laboratorio de informática.</w:t>
       </w:r>
     </w:p>
     <w:p>
@@ -182,7 +188,13 @@
         </w:numPr>
       </w:pPr>
       <w:r>
-        <w:t>10am a 12pm y 6pm a 8pm Avanzar en práctica de laboratorio de informática, realizar practicas y pruebas de temas vistos en la semana en informática, ver videos, guías etc.</w:t>
+        <w:t xml:space="preserve">10am a 12pm y 6pm a 8pm Avanzar en práctica de laboratorio de informática, realizar </w:t>
+      </w:r>
+      <w:r>
+        <w:t>prácticas</w:t>
+      </w:r>
+      <w:r>
+        <w:t xml:space="preserve"> y pruebas de temas vistos en la semana en informática, ver videos, guías etc.</w:t>
       </w:r>
     </w:p>
     <w:p>
@@ -385,8 +397,149 @@
       </w:r>
     </w:p>
     <w:p/>
+    <w:p>
+      <w:pPr>
+        <w:rPr>
+          <w:color w:val="FF0000"/>
+        </w:rPr>
+      </w:pPr>
+      <w:r>
+        <w:rPr>
+          <w:color w:val="FF0000"/>
+        </w:rPr>
+        <w:t>21/02/23</w:t>
+      </w:r>
+    </w:p>
+    <w:p>
+      <w:r>
+        <w:rPr>
+          <w:color w:val="FF0000"/>
+        </w:rPr>
+        <w:t xml:space="preserve">MODIFICACIÓN DE HORARIO: </w:t>
+      </w:r>
+      <w:r>
+        <w:t xml:space="preserve">Intentar realizar las actividades en menor tiempo para aprovecharlo más. </w:t>
+      </w:r>
+    </w:p>
+    <w:p/>
+    <w:p>
+      <w:r>
+        <w:t>Por cuestiones de trabajo me resulta imposible acordar actividades, considero que antes me hace falta más tiempo.</w:t>
+      </w:r>
+    </w:p>
     <w:p/>
     <w:p/>
+    <w:p>
+      <w:pPr>
+        <w:rPr>
+          <w:color w:val="FF0000"/>
+        </w:rPr>
+      </w:pPr>
+      <w:r>
+        <w:rPr>
+          <w:color w:val="FF0000"/>
+        </w:rPr>
+        <w:t xml:space="preserve">Martes </w:t>
+      </w:r>
+      <w:r>
+        <w:rPr>
+          <w:color w:val="FF0000"/>
+        </w:rPr>
+        <w:t>21</w:t>
+      </w:r>
+    </w:p>
+    <w:p>
+      <w:pPr>
+        <w:pStyle w:val="Prrafodelista"/>
+        <w:numPr>
+          <w:ilvl w:val="0"/>
+          <w:numId w:val="1"/>
+        </w:numPr>
+      </w:pPr>
+      <w:r>
+        <w:t>Se estudia de 10pm a 2am debido al parcial del otro día de la asignatura métodos numéricos.</w:t>
+      </w:r>
+    </w:p>
+    <w:p>
+      <w:pPr>
+        <w:pStyle w:val="Prrafodelista"/>
+      </w:pPr>
+    </w:p>
+    <w:p>
+      <w:pPr>
+        <w:rPr>
+          <w:color w:val="FF0000"/>
+        </w:rPr>
+      </w:pPr>
+      <w:r>
+        <w:rPr>
+          <w:color w:val="FF0000"/>
+        </w:rPr>
+        <w:t xml:space="preserve">Miércoles </w:t>
+      </w:r>
+      <w:r>
+        <w:rPr>
+          <w:color w:val="FF0000"/>
+        </w:rPr>
+        <w:t>22</w:t>
+      </w:r>
+    </w:p>
+    <w:p>
+      <w:pPr>
+        <w:pStyle w:val="Prrafodelista"/>
+        <w:numPr>
+          <w:ilvl w:val="0"/>
+          <w:numId w:val="1"/>
+        </w:numPr>
+      </w:pPr>
+      <w:r>
+        <w:t>(Se pospuso el parcial de métodos numéricos)</w:t>
+      </w:r>
+    </w:p>
+    <w:p>
+      <w:pPr>
+        <w:pStyle w:val="Prrafodelista"/>
+        <w:numPr>
+          <w:ilvl w:val="0"/>
+          <w:numId w:val="1"/>
+        </w:numPr>
+      </w:pPr>
+      <w:r>
+        <w:t>Se aprovecha para iniciar práctica de laboratorio según las instrucciones del martes 21 en laboratorio.</w:t>
+      </w:r>
+    </w:p>
+    <w:p>
+      <w:pPr>
+        <w:rPr>
+          <w:color w:val="FF0000"/>
+        </w:rPr>
+      </w:pPr>
+      <w:r>
+        <w:rPr>
+          <w:color w:val="FF0000"/>
+        </w:rPr>
+        <w:lastRenderedPageBreak/>
+        <w:t xml:space="preserve">Jueves </w:t>
+      </w:r>
+      <w:r>
+        <w:rPr>
+          <w:color w:val="FF0000"/>
+        </w:rPr>
+        <w:t>23</w:t>
+      </w:r>
+    </w:p>
+    <w:p>
+      <w:pPr>
+        <w:pStyle w:val="Prrafodelista"/>
+        <w:numPr>
+          <w:ilvl w:val="0"/>
+          <w:numId w:val="1"/>
+        </w:numPr>
+      </w:pPr>
+      <w:r>
+        <w:t>Sin cambios en el horario sigo con los ejercicios de la práctica de informática hasta las 11pm</w:t>
+      </w:r>
+    </w:p>
     <w:p>
       <w:pPr>
         <w:ind w:left="360"/>

</xml_diff>

<commit_message>
Se agregan cambios a la semana
</commit_message>
<xml_diff>
--- a/Cronograma-de-mis-actividades-academicas.docx
+++ b/Cronograma-de-mis-actividades-academicas.docx
@@ -439,13 +439,7 @@
         <w:rPr>
           <w:color w:val="FF0000"/>
         </w:rPr>
-        <w:t xml:space="preserve">Martes </w:t>
-      </w:r>
-      <w:r>
-        <w:rPr>
-          <w:color w:val="FF0000"/>
-        </w:rPr>
-        <w:t>21</w:t>
+        <w:t>Martes 21</w:t>
       </w:r>
     </w:p>
     <w:p>
@@ -475,13 +469,7 @@
         <w:rPr>
           <w:color w:val="FF0000"/>
         </w:rPr>
-        <w:t xml:space="preserve">Miércoles </w:t>
-      </w:r>
-      <w:r>
-        <w:rPr>
-          <w:color w:val="FF0000"/>
-        </w:rPr>
-        <w:t>22</w:t>
+        <w:t>Miércoles 22</w:t>
       </w:r>
     </w:p>
     <w:p>
@@ -519,13 +507,7 @@
           <w:color w:val="FF0000"/>
         </w:rPr>
         <w:lastRenderedPageBreak/>
-        <w:t xml:space="preserve">Jueves </w:t>
-      </w:r>
-      <w:r>
-        <w:rPr>
-          <w:color w:val="FF0000"/>
-        </w:rPr>
-        <w:t>23</w:t>
+        <w:t>Jueves 23</w:t>
       </w:r>
     </w:p>
     <w:p>
@@ -538,6 +520,99 @@
       </w:pPr>
       <w:r>
         <w:t>Sin cambios en el horario sigo con los ejercicios de la práctica de informática hasta las 11pm</w:t>
+      </w:r>
+    </w:p>
+    <w:p>
+      <w:pPr>
+        <w:rPr>
+          <w:color w:val="FF0000"/>
+        </w:rPr>
+      </w:pPr>
+      <w:r>
+        <w:rPr>
+          <w:color w:val="FF0000"/>
+        </w:rPr>
+        <w:t>Viernes 24</w:t>
+      </w:r>
+    </w:p>
+    <w:p>
+      <w:pPr>
+        <w:pStyle w:val="Prrafodelista"/>
+        <w:numPr>
+          <w:ilvl w:val="0"/>
+          <w:numId w:val="1"/>
+        </w:numPr>
+        <w:rPr>
+          <w:color w:val="000000" w:themeColor="text1"/>
+        </w:rPr>
+      </w:pPr>
+      <w:r>
+        <w:rPr>
+          <w:color w:val="000000" w:themeColor="text1"/>
+        </w:rPr>
+        <w:t>Sin cambios</w:t>
+      </w:r>
+    </w:p>
+    <w:p>
+      <w:pPr>
+        <w:rPr>
+          <w:color w:val="FF0000"/>
+        </w:rPr>
+      </w:pPr>
+      <w:r>
+        <w:rPr>
+          <w:color w:val="FF0000"/>
+        </w:rPr>
+        <w:t>Sábado 25 y domingo 26</w:t>
+      </w:r>
+    </w:p>
+    <w:p>
+      <w:pPr>
+        <w:pStyle w:val="Prrafodelista"/>
+        <w:numPr>
+          <w:ilvl w:val="0"/>
+          <w:numId w:val="1"/>
+        </w:numPr>
+        <w:rPr>
+          <w:color w:val="000000" w:themeColor="text1"/>
+        </w:rPr>
+      </w:pPr>
+      <w:r>
+        <w:rPr>
+          <w:color w:val="000000" w:themeColor="text1"/>
+        </w:rPr>
+        <w:t>Se cumplen los horarios establecidos, finalmente se agrega mas tiempo en la noche de 8pm a 10pm para repasar métodos numéricos en grupo de estudio, para el parcial del día siguiente.</w:t>
+      </w:r>
+    </w:p>
+    <w:p>
+      <w:pPr>
+        <w:rPr>
+          <w:color w:val="FF0000"/>
+        </w:rPr>
+      </w:pPr>
+      <w:r>
+        <w:rPr>
+          <w:color w:val="FF0000"/>
+        </w:rPr>
+        <w:t>Lunes 27</w:t>
+      </w:r>
+    </w:p>
+    <w:p>
+      <w:pPr>
+        <w:pStyle w:val="Prrafodelista"/>
+        <w:numPr>
+          <w:ilvl w:val="0"/>
+          <w:numId w:val="1"/>
+        </w:numPr>
+        <w:rPr>
+          <w:color w:val="000000" w:themeColor="text1"/>
+        </w:rPr>
+      </w:pPr>
+      <w:r>
+        <w:rPr>
+          <w:color w:val="000000" w:themeColor="text1"/>
+        </w:rPr>
+        <w:t>Día de parcial, luego del trabajo descanso ya que no hay temas para repasar sobre la asignatura de métodos numéricos y me encuentro bastante cansado.</w:t>
       </w:r>
     </w:p>
     <w:p>

</xml_diff>

<commit_message>
Se agregan cambios en la semana, sobre todo el viernes
</commit_message>
<xml_diff>
--- a/Cronograma-de-mis-actividades-academicas.docx
+++ b/Cronograma-de-mis-actividades-academicas.docx
@@ -613,6 +613,130 @@
           <w:color w:val="000000" w:themeColor="text1"/>
         </w:rPr>
         <w:t>Día de parcial, luego del trabajo descanso ya que no hay temas para repasar sobre la asignatura de métodos numéricos y me encuentro bastante cansado.</w:t>
+      </w:r>
+    </w:p>
+    <w:p>
+      <w:pPr>
+        <w:rPr>
+          <w:color w:val="FF0000"/>
+        </w:rPr>
+      </w:pPr>
+      <w:r>
+        <w:rPr>
+          <w:color w:val="FF0000"/>
+        </w:rPr>
+        <w:t>Martes 28</w:t>
+      </w:r>
+    </w:p>
+    <w:p>
+      <w:pPr>
+        <w:pStyle w:val="Prrafodelista"/>
+        <w:numPr>
+          <w:ilvl w:val="0"/>
+          <w:numId w:val="1"/>
+        </w:numPr>
+        <w:rPr>
+          <w:color w:val="000000" w:themeColor="text1"/>
+        </w:rPr>
+      </w:pPr>
+      <w:r>
+        <w:rPr>
+          <w:color w:val="000000" w:themeColor="text1"/>
+        </w:rPr>
+        <w:t xml:space="preserve"> No hay cambios, llego a dormir.</w:t>
+      </w:r>
+    </w:p>
+    <w:p>
+      <w:pPr>
+        <w:rPr>
+          <w:color w:val="FF0000"/>
+        </w:rPr>
+      </w:pPr>
+      <w:r>
+        <w:rPr>
+          <w:color w:val="FF0000"/>
+        </w:rPr>
+        <w:t>Miércoles 01</w:t>
+      </w:r>
+    </w:p>
+    <w:p>
+      <w:pPr>
+        <w:pStyle w:val="Prrafodelista"/>
+        <w:numPr>
+          <w:ilvl w:val="0"/>
+          <w:numId w:val="1"/>
+        </w:numPr>
+        <w:rPr>
+          <w:color w:val="000000" w:themeColor="text1"/>
+        </w:rPr>
+      </w:pPr>
+      <w:r>
+        <w:rPr>
+          <w:color w:val="000000" w:themeColor="text1"/>
+        </w:rPr>
+        <w:t xml:space="preserve"> Me quedó hasta las 12pm realizando la práctica de laboratorio de informática, avanzo con 4 problemas.</w:t>
+      </w:r>
+    </w:p>
+    <w:p>
+      <w:pPr>
+        <w:rPr>
+          <w:color w:val="FF0000"/>
+        </w:rPr>
+      </w:pPr>
+      <w:r>
+        <w:rPr>
+          <w:color w:val="FF0000"/>
+        </w:rPr>
+        <w:t>Jueves 02</w:t>
+      </w:r>
+    </w:p>
+    <w:p>
+      <w:pPr>
+        <w:pStyle w:val="Prrafodelista"/>
+        <w:numPr>
+          <w:ilvl w:val="0"/>
+          <w:numId w:val="1"/>
+        </w:numPr>
+        <w:rPr>
+          <w:color w:val="000000" w:themeColor="text1"/>
+        </w:rPr>
+      </w:pPr>
+      <w:r>
+        <w:rPr>
+          <w:color w:val="000000" w:themeColor="text1"/>
+        </w:rPr>
+        <w:t xml:space="preserve"> No hay cambios.</w:t>
+      </w:r>
+    </w:p>
+    <w:p>
+      <w:pPr>
+        <w:rPr>
+          <w:color w:val="FF0000"/>
+        </w:rPr>
+      </w:pPr>
+      <w:r>
+        <w:rPr>
+          <w:color w:val="FF0000"/>
+        </w:rPr>
+        <w:t>Viernes 03</w:t>
+      </w:r>
+    </w:p>
+    <w:p>
+      <w:pPr>
+        <w:pStyle w:val="Prrafodelista"/>
+        <w:numPr>
+          <w:ilvl w:val="0"/>
+          <w:numId w:val="1"/>
+        </w:numPr>
+        <w:rPr>
+          <w:color w:val="000000" w:themeColor="text1"/>
+        </w:rPr>
+      </w:pPr>
+      <w:r>
+        <w:rPr>
+          <w:color w:val="000000" w:themeColor="text1"/>
+        </w:rPr>
+        <w:t>Replanteo un problema que tenía hecho, vuelvo a intentar hacerlo hasta las 10pm sin solucionarlo.</w:t>
       </w:r>
     </w:p>
     <w:p>

</xml_diff>